<commit_message>
2.11 version: npm, git, fetch, redux
</commit_message>
<xml_diff>
--- a/NPM+yarn.docx
+++ b/NPM+yarn.docx
@@ -8185,7 +8185,6 @@
           <w:szCs w:val="18"/>
           <w:bdr w:val="none" w:sz="0" w:space="0" w:color="auto" w:frame="1"/>
         </w:rPr>
-        <w:lastRenderedPageBreak/>
         <w:t xml:space="preserve">projectName@projectVersion </w:t>
       </w:r>
       <w:r>
@@ -11377,6 +11376,7 @@
           <w:szCs w:val="18"/>
           <w:bdr w:val="none" w:sz="0" w:space="0" w:color="auto" w:frame="1"/>
         </w:rPr>
+        <w:lastRenderedPageBreak/>
         <w:t xml:space="preserve">    </w:t>
       </w:r>
       <w:r>
@@ -11440,7 +11440,6 @@
           <w:szCs w:val="18"/>
           <w:bdr w:val="none" w:sz="0" w:space="0" w:color="auto" w:frame="1"/>
         </w:rPr>
-        <w:lastRenderedPageBreak/>
         <w:t xml:space="preserve">      </w:t>
       </w:r>
       <w:r>
@@ -15503,6 +15502,7 @@
           <w:szCs w:val="18"/>
           <w:bdr w:val="none" w:sz="0" w:space="0" w:color="auto" w:frame="1"/>
         </w:rPr>
+        <w:lastRenderedPageBreak/>
         <w:t xml:space="preserve">    </w:t>
       </w:r>
       <w:r>
@@ -15610,7 +15610,6 @@
           <w:szCs w:val="18"/>
           <w:bdr w:val="none" w:sz="0" w:space="0" w:color="auto" w:frame="1"/>
         </w:rPr>
-        <w:lastRenderedPageBreak/>
         <w:t xml:space="preserve">    </w:t>
       </w:r>
       <w:r>
@@ -19300,6 +19299,7 @@
           <w:szCs w:val="18"/>
           <w:bdr w:val="none" w:sz="0" w:space="0" w:color="auto" w:frame="1"/>
         </w:rPr>
+        <w:lastRenderedPageBreak/>
         <w:t xml:space="preserve">  </w:t>
       </w:r>
       <w:r>
@@ -19407,7 +19407,6 @@
           <w:szCs w:val="18"/>
           <w:bdr w:val="none" w:sz="0" w:space="0" w:color="auto" w:frame="1"/>
         </w:rPr>
-        <w:lastRenderedPageBreak/>
         <w:t xml:space="preserve">  </w:t>
       </w:r>
       <w:r>
@@ -23118,6 +23117,7 @@
           <w:szCs w:val="18"/>
           <w:bdr w:val="none" w:sz="0" w:space="0" w:color="auto" w:frame="1"/>
         </w:rPr>
+        <w:lastRenderedPageBreak/>
         <w:t xml:space="preserve">    </w:t>
       </w:r>
       <w:r>
@@ -23214,7 +23214,6 @@
           <w:szCs w:val="18"/>
           <w:bdr w:val="none" w:sz="0" w:space="0" w:color="auto" w:frame="1"/>
         </w:rPr>
-        <w:lastRenderedPageBreak/>
         <w:t xml:space="preserve">  </w:t>
       </w:r>
       <w:r>
@@ -24702,6 +24701,7 @@
           <w:szCs w:val="18"/>
           <w:bdr w:val="none" w:sz="0" w:space="0" w:color="auto" w:frame="1"/>
         </w:rPr>
+        <w:lastRenderedPageBreak/>
         <w:t>$ npm update express</w:t>
       </w:r>
     </w:p>
@@ -24723,7 +24723,6 @@
           <w:sz w:val="24"/>
           <w:szCs w:val="24"/>
         </w:rPr>
-        <w:lastRenderedPageBreak/>
         <w:pict>
           <v:rect id="_x0000_i1030" style="width:0;height:.75pt" o:hralign="center" o:hrstd="t" o:hrnoshade="t" o:hr="t" fillcolor="#d4d4d4" stroked="f"/>
         </w:pict>
@@ -27868,7 +27867,6 @@
           <w:szCs w:val="18"/>
           <w:bdr w:val="none" w:sz="0" w:space="0" w:color="auto" w:frame="1"/>
         </w:rPr>
-        <w:lastRenderedPageBreak/>
         <w:t>Is</w:t>
       </w:r>
       <w:r>
@@ -29184,6 +29182,7 @@
           <w:sz w:val="20"/>
           <w:szCs w:val="20"/>
         </w:rPr>
+        <w:lastRenderedPageBreak/>
         <w:t>除了可以在</w:t>
       </w:r>
       <w:hyperlink r:id="rId9" w:history="1">
@@ -29253,7 +29252,6 @@
           <w:sz w:val="20"/>
           <w:szCs w:val="20"/>
         </w:rPr>
-        <w:lastRenderedPageBreak/>
         <w:t>NPM</w:t>
       </w:r>
       <w:r>
@@ -29771,19 +29769,7 @@
           <w:sz w:val="20"/>
           <w:szCs w:val="20"/>
         </w:rPr>
-        <w:t>本地缓存，用于对付</w:t>
-      </w:r>
-      <w:bookmarkStart w:id="0" w:name="_GoBack"/>
-      <w:bookmarkEnd w:id="0"/>
-      <w:r>
-        <w:rPr>
-          <w:rFonts w:ascii="Helvetica" w:eastAsia="宋体" w:hAnsi="Helvetica" w:cs="Helvetica"/>
-          <w:color w:val="333333"/>
-          <w:kern w:val="0"/>
-          <w:sz w:val="20"/>
-          <w:szCs w:val="20"/>
-        </w:rPr>
-        <w:t>使用相同版本号发布新版本代码的人。</w:t>
+        <w:t>本地缓存，用于对付使用相同版本号发布新版本代码的人。</w:t>
       </w:r>
     </w:p>
     <w:p>
@@ -30468,7 +30454,1418 @@
         <w:t>]</w:t>
       </w:r>
     </w:p>
-    <w:p/>
+    <w:p>
+      <w:pPr>
+        <w:ind w:firstLineChars="200" w:firstLine="420"/>
+      </w:pPr>
+    </w:p>
+    <w:p>
+      <w:pPr>
+        <w:pStyle w:val="ab"/>
+        <w:rPr>
+          <w:sz w:val="40"/>
+        </w:rPr>
+      </w:pPr>
+      <w:r>
+        <w:rPr>
+          <w:sz w:val="40"/>
+        </w:rPr>
+        <w:t>Y</w:t>
+      </w:r>
+      <w:r>
+        <w:rPr>
+          <w:rFonts w:hint="eastAsia"/>
+          <w:sz w:val="40"/>
+        </w:rPr>
+        <w:t>arn</w:t>
+      </w:r>
+    </w:p>
+    <w:p>
+      <w:pPr>
+        <w:widowControl/>
+        <w:shd w:val="clear" w:color="auto" w:fill="FFFFFF"/>
+        <w:spacing w:after="240" w:line="540" w:lineRule="atLeast"/>
+        <w:jc w:val="left"/>
+        <w:outlineLvl w:val="0"/>
+        <w:rPr>
+          <w:rFonts w:ascii="微软雅黑" w:eastAsia="微软雅黑" w:hAnsi="微软雅黑" w:cs="宋体"/>
+          <w:b/>
+          <w:bCs/>
+          <w:color w:val="4F4F4F"/>
+          <w:kern w:val="36"/>
+          <w:sz w:val="32"/>
+          <w:szCs w:val="42"/>
+        </w:rPr>
+      </w:pPr>
+      <w:r>
+        <w:rPr>
+          <w:rFonts w:ascii="微软雅黑" w:eastAsia="微软雅黑" w:hAnsi="微软雅黑" w:cs="宋体" w:hint="eastAsia"/>
+          <w:b/>
+          <w:bCs/>
+          <w:color w:val="4F4F4F"/>
+          <w:kern w:val="36"/>
+          <w:sz w:val="32"/>
+          <w:szCs w:val="42"/>
+        </w:rPr>
+        <w:t>亮点</w:t>
+      </w:r>
+    </w:p>
+    <w:p>
+      <w:pPr>
+        <w:widowControl/>
+        <w:numPr>
+          <w:ilvl w:val="0"/>
+          <w:numId w:val="7"/>
+        </w:numPr>
+        <w:shd w:val="clear" w:color="auto" w:fill="FFFFFF"/>
+        <w:ind w:left="600"/>
+        <w:jc w:val="left"/>
+        <w:rPr>
+          <w:rFonts w:ascii="微软雅黑" w:eastAsia="微软雅黑" w:hAnsi="微软雅黑" w:cs="宋体"/>
+          <w:color w:val="454545"/>
+          <w:kern w:val="0"/>
+          <w:sz w:val="20"/>
+          <w:szCs w:val="24"/>
+        </w:rPr>
+      </w:pPr>
+      <w:r>
+        <w:rPr>
+          <w:rFonts w:ascii="微软雅黑" w:eastAsia="微软雅黑" w:hAnsi="微软雅黑" w:cs="宋体" w:hint="eastAsia"/>
+          <w:color w:val="454545"/>
+          <w:kern w:val="0"/>
+          <w:sz w:val="20"/>
+          <w:szCs w:val="24"/>
+        </w:rPr>
+        <w:lastRenderedPageBreak/>
+        <w:t>极致的快速—会缓存已经下载过的包，避免重复下载~~~这特性比npm好多了，不用每次都请求下载</w:t>
+      </w:r>
+      <w:r>
+        <w:rPr>
+          <w:rFonts w:ascii="微软雅黑" w:eastAsia="微软雅黑" w:hAnsi="微软雅黑" w:cs="宋体" w:hint="eastAsia"/>
+          <w:color w:val="454545"/>
+          <w:kern w:val="0"/>
+          <w:sz w:val="20"/>
+          <w:szCs w:val="24"/>
+        </w:rPr>
+        <w:t> </w:t>
+      </w:r>
+    </w:p>
+    <w:p>
+      <w:pPr>
+        <w:widowControl/>
+        <w:numPr>
+          <w:ilvl w:val="1"/>
+          <w:numId w:val="8"/>
+        </w:numPr>
+        <w:shd w:val="clear" w:color="auto" w:fill="FFFFFF"/>
+        <w:ind w:left="1200" w:hanging="360"/>
+        <w:jc w:val="left"/>
+        <w:rPr>
+          <w:rFonts w:ascii="微软雅黑" w:eastAsia="微软雅黑" w:hAnsi="微软雅黑" w:cs="宋体"/>
+          <w:color w:val="454545"/>
+          <w:kern w:val="0"/>
+          <w:sz w:val="20"/>
+          <w:szCs w:val="24"/>
+        </w:rPr>
+      </w:pPr>
+      <w:r>
+        <w:rPr>
+          <w:rFonts w:ascii="微软雅黑" w:eastAsia="微软雅黑" w:hAnsi="微软雅黑" w:cs="宋体" w:hint="eastAsia"/>
+          <w:color w:val="454545"/>
+          <w:kern w:val="0"/>
+          <w:sz w:val="20"/>
+          <w:szCs w:val="24"/>
+        </w:rPr>
+        <w:t>离线模式 — 之前下载过的包，可以离线再次安装</w:t>
+      </w:r>
+    </w:p>
+    <w:p>
+      <w:pPr>
+        <w:widowControl/>
+        <w:numPr>
+          <w:ilvl w:val="0"/>
+          <w:numId w:val="8"/>
+        </w:numPr>
+        <w:shd w:val="clear" w:color="auto" w:fill="FFFFFF"/>
+        <w:ind w:left="600"/>
+        <w:jc w:val="left"/>
+        <w:rPr>
+          <w:rFonts w:ascii="微软雅黑" w:eastAsia="微软雅黑" w:hAnsi="微软雅黑" w:cs="宋体"/>
+          <w:color w:val="454545"/>
+          <w:kern w:val="0"/>
+          <w:sz w:val="20"/>
+          <w:szCs w:val="24"/>
+        </w:rPr>
+      </w:pPr>
+      <w:r>
+        <w:rPr>
+          <w:rFonts w:ascii="微软雅黑" w:eastAsia="微软雅黑" w:hAnsi="微软雅黑" w:cs="宋体" w:hint="eastAsia"/>
+          <w:color w:val="454545"/>
+          <w:kern w:val="0"/>
+          <w:sz w:val="20"/>
+          <w:szCs w:val="24"/>
+        </w:rPr>
+        <w:t>安全 — 下载前会检查签名及包的完整性</w:t>
+      </w:r>
+    </w:p>
+    <w:p>
+      <w:pPr>
+        <w:widowControl/>
+        <w:numPr>
+          <w:ilvl w:val="0"/>
+          <w:numId w:val="8"/>
+        </w:numPr>
+        <w:shd w:val="clear" w:color="auto" w:fill="FFFFFF"/>
+        <w:ind w:left="600"/>
+        <w:jc w:val="left"/>
+        <w:rPr>
+          <w:rFonts w:ascii="微软雅黑" w:eastAsia="微软雅黑" w:hAnsi="微软雅黑" w:cs="宋体"/>
+          <w:color w:val="454545"/>
+          <w:kern w:val="0"/>
+          <w:sz w:val="20"/>
+          <w:szCs w:val="24"/>
+        </w:rPr>
+      </w:pPr>
+      <w:r>
+        <w:rPr>
+          <w:rFonts w:ascii="微软雅黑" w:eastAsia="微软雅黑" w:hAnsi="微软雅黑" w:cs="宋体" w:hint="eastAsia"/>
+          <w:color w:val="454545"/>
+          <w:kern w:val="0"/>
+          <w:sz w:val="20"/>
+          <w:szCs w:val="24"/>
+        </w:rPr>
+        <w:t>可靠可确定性</w:t>
+      </w:r>
+      <w:r>
+        <w:rPr>
+          <w:rFonts w:ascii="微软雅黑" w:eastAsia="微软雅黑" w:hAnsi="微软雅黑" w:cs="宋体" w:hint="eastAsia"/>
+          <w:color w:val="454545"/>
+          <w:kern w:val="0"/>
+          <w:sz w:val="20"/>
+          <w:szCs w:val="24"/>
+        </w:rPr>
+        <w:t> </w:t>
+      </w:r>
+    </w:p>
+    <w:p>
+      <w:pPr>
+        <w:widowControl/>
+        <w:numPr>
+          <w:ilvl w:val="1"/>
+          <w:numId w:val="9"/>
+        </w:numPr>
+        <w:shd w:val="clear" w:color="auto" w:fill="FFFFFF"/>
+        <w:ind w:left="1200"/>
+        <w:jc w:val="left"/>
+        <w:rPr>
+          <w:rFonts w:ascii="微软雅黑" w:eastAsia="微软雅黑" w:hAnsi="微软雅黑" w:cs="宋体"/>
+          <w:color w:val="454545"/>
+          <w:kern w:val="0"/>
+          <w:sz w:val="20"/>
+          <w:szCs w:val="24"/>
+        </w:rPr>
+      </w:pPr>
+      <w:r>
+        <w:rPr>
+          <w:rFonts w:ascii="微软雅黑" w:eastAsia="微软雅黑" w:hAnsi="微软雅黑" w:cs="宋体" w:hint="eastAsia"/>
+          <w:color w:val="454545"/>
+          <w:kern w:val="0"/>
+          <w:sz w:val="20"/>
+          <w:szCs w:val="24"/>
+        </w:rPr>
+        <w:t>保证各平台依赖的一致性</w:t>
+      </w:r>
+    </w:p>
+    <w:p>
+      <w:pPr>
+        <w:widowControl/>
+        <w:numPr>
+          <w:ilvl w:val="0"/>
+          <w:numId w:val="9"/>
+        </w:numPr>
+        <w:shd w:val="clear" w:color="auto" w:fill="FFFFFF"/>
+        <w:ind w:left="600"/>
+        <w:jc w:val="left"/>
+        <w:rPr>
+          <w:rFonts w:ascii="微软雅黑" w:eastAsia="微软雅黑" w:hAnsi="微软雅黑" w:cs="宋体"/>
+          <w:color w:val="454545"/>
+          <w:kern w:val="0"/>
+          <w:sz w:val="20"/>
+          <w:szCs w:val="24"/>
+        </w:rPr>
+      </w:pPr>
+      <w:r>
+        <w:rPr>
+          <w:rFonts w:ascii="微软雅黑" w:eastAsia="微软雅黑" w:hAnsi="微软雅黑" w:cs="宋体" w:hint="eastAsia"/>
+          <w:color w:val="454545"/>
+          <w:kern w:val="0"/>
+          <w:sz w:val="20"/>
+          <w:szCs w:val="24"/>
+        </w:rPr>
+        <w:t>网络优化 — 力求网络资源最大利用化，让资源下载完美队列执行，避免大量的无用请求，下载失败会自动重新请求，避免整个安装过程失败</w:t>
+      </w:r>
+    </w:p>
+    <w:p>
+      <w:pPr>
+        <w:widowControl/>
+        <w:numPr>
+          <w:ilvl w:val="0"/>
+          <w:numId w:val="9"/>
+        </w:numPr>
+        <w:shd w:val="clear" w:color="auto" w:fill="FFFFFF"/>
+        <w:ind w:left="600"/>
+        <w:jc w:val="left"/>
+        <w:rPr>
+          <w:rFonts w:ascii="微软雅黑" w:eastAsia="微软雅黑" w:hAnsi="微软雅黑" w:cs="宋体"/>
+          <w:color w:val="454545"/>
+          <w:kern w:val="0"/>
+          <w:sz w:val="20"/>
+          <w:szCs w:val="24"/>
+        </w:rPr>
+      </w:pPr>
+      <w:r>
+        <w:rPr>
+          <w:rFonts w:ascii="微软雅黑" w:eastAsia="微软雅黑" w:hAnsi="微软雅黑" w:cs="宋体" w:hint="eastAsia"/>
+          <w:color w:val="454545"/>
+          <w:kern w:val="0"/>
+          <w:sz w:val="20"/>
+          <w:szCs w:val="24"/>
+        </w:rPr>
+        <w:t>扁平化模式 — 对于不匹配的依赖版本的包创立一个独立的包，避免创建重复的。</w:t>
+      </w:r>
+    </w:p>
+    <w:p>
+      <w:pPr>
+        <w:widowControl/>
+        <w:shd w:val="clear" w:color="auto" w:fill="FFFFFF"/>
+        <w:spacing w:after="150"/>
+        <w:jc w:val="left"/>
+        <w:outlineLvl w:val="2"/>
+        <w:rPr>
+          <w:rFonts w:ascii="Arial" w:eastAsia="宋体" w:hAnsi="Arial" w:cs="Arial"/>
+          <w:b/>
+          <w:bCs/>
+          <w:color w:val="404040"/>
+          <w:kern w:val="0"/>
+          <w:sz w:val="36"/>
+          <w:szCs w:val="36"/>
+        </w:rPr>
+      </w:pPr>
+      <w:r>
+        <w:rPr>
+          <w:rFonts w:ascii="Arial" w:eastAsia="宋体" w:hAnsi="Arial" w:cs="Arial"/>
+          <w:b/>
+          <w:bCs/>
+          <w:color w:val="404040"/>
+          <w:kern w:val="0"/>
+          <w:sz w:val="36"/>
+          <w:szCs w:val="36"/>
+        </w:rPr>
+        <w:t>结构</w:t>
+      </w:r>
+    </w:p>
+    <w:p>
+      <w:pPr>
+        <w:widowControl/>
+        <w:shd w:val="clear" w:color="auto" w:fill="FFFFFF"/>
+        <w:spacing w:before="450" w:after="450"/>
+        <w:jc w:val="left"/>
+        <w:rPr>
+          <w:rFonts w:ascii="Arial" w:eastAsia="宋体" w:hAnsi="Arial" w:cs="Arial"/>
+          <w:color w:val="404040"/>
+          <w:kern w:val="0"/>
+          <w:sz w:val="24"/>
+          <w:szCs w:val="24"/>
+        </w:rPr>
+      </w:pPr>
+      <w:r>
+        <w:rPr>
+          <w:rFonts w:ascii="Arial" w:eastAsia="宋体" w:hAnsi="Arial" w:cs="Arial"/>
+          <w:color w:val="404040"/>
+          <w:kern w:val="0"/>
+          <w:sz w:val="24"/>
+          <w:szCs w:val="24"/>
+        </w:rPr>
+        <w:t>在</w:t>
+      </w:r>
+      <w:r>
+        <w:rPr>
+          <w:rFonts w:ascii="Arial" w:eastAsia="宋体" w:hAnsi="Arial" w:cs="Arial"/>
+          <w:color w:val="404040"/>
+          <w:kern w:val="0"/>
+          <w:sz w:val="24"/>
+          <w:szCs w:val="24"/>
+        </w:rPr>
+        <w:t xml:space="preserve"> Node </w:t>
+      </w:r>
+      <w:r>
+        <w:rPr>
+          <w:rFonts w:ascii="Arial" w:eastAsia="宋体" w:hAnsi="Arial" w:cs="Arial"/>
+          <w:color w:val="404040"/>
+          <w:kern w:val="0"/>
+          <w:sz w:val="24"/>
+          <w:szCs w:val="24"/>
+        </w:rPr>
+        <w:t>生态系统中，依赖通常安装在项目的</w:t>
+      </w:r>
+      <w:r>
+        <w:rPr>
+          <w:rFonts w:ascii="Arial" w:eastAsia="宋体" w:hAnsi="Arial" w:cs="Arial"/>
+          <w:color w:val="404040"/>
+          <w:kern w:val="0"/>
+          <w:sz w:val="24"/>
+          <w:szCs w:val="24"/>
+        </w:rPr>
+        <w:t> </w:t>
+      </w:r>
+      <w:r>
+        <w:rPr>
+          <w:rFonts w:ascii="Consolas" w:eastAsia="宋体" w:hAnsi="Consolas" w:cs="宋体"/>
+          <w:color w:val="C7254E"/>
+          <w:kern w:val="0"/>
+          <w:sz w:val="22"/>
+          <w:shd w:val="clear" w:color="auto" w:fill="F9F2F4"/>
+        </w:rPr>
+        <w:t>node_modules</w:t>
+      </w:r>
+      <w:r>
+        <w:rPr>
+          <w:rFonts w:ascii="Arial" w:eastAsia="宋体" w:hAnsi="Arial" w:cs="Arial"/>
+          <w:color w:val="404040"/>
+          <w:kern w:val="0"/>
+          <w:sz w:val="24"/>
+          <w:szCs w:val="24"/>
+        </w:rPr>
+        <w:t> </w:t>
+      </w:r>
+      <w:r>
+        <w:rPr>
+          <w:rFonts w:ascii="Arial" w:eastAsia="宋体" w:hAnsi="Arial" w:cs="Arial"/>
+          <w:color w:val="404040"/>
+          <w:kern w:val="0"/>
+          <w:sz w:val="24"/>
+          <w:szCs w:val="24"/>
+        </w:rPr>
+        <w:t>文件夹中。然而，这个文件的结构和实际依赖树可能有所区别，因为重复的依赖可以合并到一起。</w:t>
+      </w:r>
+      <w:r>
+        <w:rPr>
+          <w:rFonts w:ascii="Consolas" w:eastAsia="宋体" w:hAnsi="Consolas" w:cs="宋体"/>
+          <w:color w:val="C7254E"/>
+          <w:kern w:val="0"/>
+          <w:sz w:val="22"/>
+          <w:shd w:val="clear" w:color="auto" w:fill="F9F2F4"/>
+        </w:rPr>
+        <w:t>npm</w:t>
+      </w:r>
+      <w:r>
+        <w:rPr>
+          <w:rFonts w:ascii="Arial" w:eastAsia="宋体" w:hAnsi="Arial" w:cs="Arial"/>
+          <w:color w:val="404040"/>
+          <w:kern w:val="0"/>
+          <w:sz w:val="24"/>
+          <w:szCs w:val="24"/>
+        </w:rPr>
+        <w:t> </w:t>
+      </w:r>
+      <w:r>
+        <w:rPr>
+          <w:rFonts w:ascii="Arial" w:eastAsia="宋体" w:hAnsi="Arial" w:cs="Arial"/>
+          <w:color w:val="404040"/>
+          <w:kern w:val="0"/>
+          <w:sz w:val="24"/>
+          <w:szCs w:val="24"/>
+        </w:rPr>
+        <w:t>客户端把依赖安装到</w:t>
+      </w:r>
+      <w:r>
+        <w:rPr>
+          <w:rFonts w:ascii="Arial" w:eastAsia="宋体" w:hAnsi="Arial" w:cs="Arial"/>
+          <w:color w:val="404040"/>
+          <w:kern w:val="0"/>
+          <w:sz w:val="24"/>
+          <w:szCs w:val="24"/>
+        </w:rPr>
+        <w:t> </w:t>
+      </w:r>
+      <w:r>
+        <w:rPr>
+          <w:rFonts w:ascii="Consolas" w:eastAsia="宋体" w:hAnsi="Consolas" w:cs="宋体"/>
+          <w:color w:val="C7254E"/>
+          <w:kern w:val="0"/>
+          <w:sz w:val="22"/>
+          <w:shd w:val="clear" w:color="auto" w:fill="F9F2F4"/>
+        </w:rPr>
+        <w:t>node_modules</w:t>
+      </w:r>
+      <w:r>
+        <w:rPr>
+          <w:rFonts w:ascii="Arial" w:eastAsia="宋体" w:hAnsi="Arial" w:cs="Arial"/>
+          <w:color w:val="404040"/>
+          <w:kern w:val="0"/>
+          <w:sz w:val="24"/>
+          <w:szCs w:val="24"/>
+        </w:rPr>
+        <w:t> </w:t>
+      </w:r>
+      <w:r>
+        <w:rPr>
+          <w:rFonts w:ascii="Arial" w:eastAsia="宋体" w:hAnsi="Arial" w:cs="Arial"/>
+          <w:color w:val="404040"/>
+          <w:kern w:val="0"/>
+          <w:sz w:val="24"/>
+          <w:szCs w:val="24"/>
+        </w:rPr>
+        <w:t>目录的过程具有不确定性。这意味着当依赖的安装顺序不同时，</w:t>
+      </w:r>
+      <w:r>
+        <w:rPr>
+          <w:rFonts w:ascii="Consolas" w:eastAsia="宋体" w:hAnsi="Consolas" w:cs="宋体"/>
+          <w:color w:val="C7254E"/>
+          <w:kern w:val="0"/>
+          <w:sz w:val="22"/>
+          <w:shd w:val="clear" w:color="auto" w:fill="F9F2F4"/>
+        </w:rPr>
+        <w:t>node_modules</w:t>
+      </w:r>
+      <w:r>
+        <w:rPr>
+          <w:rFonts w:ascii="Arial" w:eastAsia="宋体" w:hAnsi="Arial" w:cs="Arial"/>
+          <w:color w:val="404040"/>
+          <w:kern w:val="0"/>
+          <w:sz w:val="24"/>
+          <w:szCs w:val="24"/>
+        </w:rPr>
+        <w:t> </w:t>
+      </w:r>
+      <w:r>
+        <w:rPr>
+          <w:rFonts w:ascii="Arial" w:eastAsia="宋体" w:hAnsi="Arial" w:cs="Arial"/>
+          <w:color w:val="404040"/>
+          <w:kern w:val="0"/>
+          <w:sz w:val="24"/>
+          <w:szCs w:val="24"/>
+        </w:rPr>
+        <w:t>目录的结构可能会发生变化。这种差异可能会导致类似</w:t>
+      </w:r>
+      <w:r>
+        <w:rPr>
+          <w:rFonts w:ascii="Arial" w:eastAsia="宋体" w:hAnsi="Arial" w:cs="Arial"/>
+          <w:color w:val="404040"/>
+          <w:kern w:val="0"/>
+          <w:sz w:val="24"/>
+          <w:szCs w:val="24"/>
+        </w:rPr>
+        <w:t>“</w:t>
+      </w:r>
+      <w:r>
+        <w:rPr>
+          <w:rFonts w:ascii="Arial" w:eastAsia="宋体" w:hAnsi="Arial" w:cs="Arial"/>
+          <w:color w:val="404040"/>
+          <w:kern w:val="0"/>
+          <w:sz w:val="24"/>
+          <w:szCs w:val="24"/>
+        </w:rPr>
+        <w:t>我的机子上可以运行，别的机子不行</w:t>
+      </w:r>
+      <w:r>
+        <w:rPr>
+          <w:rFonts w:ascii="Arial" w:eastAsia="宋体" w:hAnsi="Arial" w:cs="Arial"/>
+          <w:color w:val="404040"/>
+          <w:kern w:val="0"/>
+          <w:sz w:val="24"/>
+          <w:szCs w:val="24"/>
+        </w:rPr>
+        <w:t>”</w:t>
+      </w:r>
+      <w:r>
+        <w:rPr>
+          <w:rFonts w:ascii="Arial" w:eastAsia="宋体" w:hAnsi="Arial" w:cs="Arial"/>
+          <w:color w:val="404040"/>
+          <w:kern w:val="0"/>
+          <w:sz w:val="24"/>
+          <w:szCs w:val="24"/>
+        </w:rPr>
+        <w:t>的情况，并且通常要花费大量时间定位与解决。</w:t>
+      </w:r>
+    </w:p>
+    <w:p>
+      <w:pPr>
+        <w:widowControl/>
+        <w:shd w:val="clear" w:color="auto" w:fill="FFFFFF"/>
+        <w:spacing w:before="450" w:after="450"/>
+        <w:jc w:val="left"/>
+        <w:rPr>
+          <w:rFonts w:ascii="Arial" w:eastAsia="宋体" w:hAnsi="Arial" w:cs="Arial"/>
+          <w:color w:val="404040"/>
+          <w:kern w:val="0"/>
+          <w:sz w:val="24"/>
+          <w:szCs w:val="24"/>
+        </w:rPr>
+      </w:pPr>
+      <w:r>
+        <w:rPr>
+          <w:rFonts w:ascii="Consolas" w:eastAsia="宋体" w:hAnsi="Consolas" w:cs="宋体"/>
+          <w:color w:val="C7254E"/>
+          <w:kern w:val="0"/>
+          <w:sz w:val="22"/>
+          <w:shd w:val="clear" w:color="auto" w:fill="F9F2F4"/>
+        </w:rPr>
+        <w:t>Yarn</w:t>
+      </w:r>
+      <w:r>
+        <w:rPr>
+          <w:rFonts w:ascii="Arial" w:eastAsia="宋体" w:hAnsi="Arial" w:cs="Arial"/>
+          <w:color w:val="404040"/>
+          <w:kern w:val="0"/>
+          <w:sz w:val="24"/>
+          <w:szCs w:val="24"/>
+        </w:rPr>
+        <w:t> </w:t>
+      </w:r>
+      <w:r>
+        <w:rPr>
+          <w:rFonts w:ascii="Arial" w:eastAsia="宋体" w:hAnsi="Arial" w:cs="Arial"/>
+          <w:color w:val="404040"/>
+          <w:kern w:val="0"/>
+          <w:sz w:val="24"/>
+          <w:szCs w:val="24"/>
+        </w:rPr>
+        <w:t>通过</w:t>
+      </w:r>
+      <w:r>
+        <w:rPr>
+          <w:rFonts w:ascii="Arial" w:eastAsia="宋体" w:hAnsi="Arial" w:cs="Arial"/>
+          <w:color w:val="404040"/>
+          <w:kern w:val="0"/>
+          <w:sz w:val="24"/>
+          <w:szCs w:val="24"/>
+        </w:rPr>
+        <w:t xml:space="preserve"> lockfiles </w:t>
+      </w:r>
+      <w:r>
+        <w:rPr>
+          <w:rFonts w:ascii="Arial" w:eastAsia="宋体" w:hAnsi="Arial" w:cs="Arial"/>
+          <w:color w:val="404040"/>
+          <w:kern w:val="0"/>
+          <w:sz w:val="24"/>
+          <w:szCs w:val="24"/>
+        </w:rPr>
+        <w:t>文件以及一个确定性的、可靠的安装算法，解决了版本问题和</w:t>
+      </w:r>
+      <w:r>
+        <w:rPr>
+          <w:rFonts w:ascii="Arial" w:eastAsia="宋体" w:hAnsi="Arial" w:cs="Arial"/>
+          <w:color w:val="404040"/>
+          <w:kern w:val="0"/>
+          <w:sz w:val="24"/>
+          <w:szCs w:val="24"/>
+        </w:rPr>
+        <w:t> </w:t>
+      </w:r>
+      <w:r>
+        <w:rPr>
+          <w:rFonts w:ascii="Consolas" w:eastAsia="宋体" w:hAnsi="Consolas" w:cs="宋体"/>
+          <w:color w:val="C7254E"/>
+          <w:kern w:val="0"/>
+          <w:sz w:val="22"/>
+          <w:shd w:val="clear" w:color="auto" w:fill="F9F2F4"/>
+        </w:rPr>
+        <w:t>npm</w:t>
+      </w:r>
+      <w:r>
+        <w:rPr>
+          <w:rFonts w:ascii="Arial" w:eastAsia="宋体" w:hAnsi="Arial" w:cs="Arial"/>
+          <w:color w:val="404040"/>
+          <w:kern w:val="0"/>
+          <w:sz w:val="24"/>
+          <w:szCs w:val="24"/>
+        </w:rPr>
+        <w:t> </w:t>
+      </w:r>
+      <w:r>
+        <w:rPr>
+          <w:rFonts w:ascii="Arial" w:eastAsia="宋体" w:hAnsi="Arial" w:cs="Arial"/>
+          <w:color w:val="404040"/>
+          <w:kern w:val="0"/>
+          <w:sz w:val="24"/>
+          <w:szCs w:val="24"/>
+        </w:rPr>
+        <w:t>的</w:t>
+      </w:r>
+      <w:r>
+        <w:rPr>
+          <w:rFonts w:ascii="Arial" w:eastAsia="宋体" w:hAnsi="Arial" w:cs="Arial"/>
+          <w:b/>
+          <w:outline/>
+          <w:color w:val="4472C4" w:themeColor="accent5"/>
+          <w:kern w:val="0"/>
+          <w:sz w:val="24"/>
+          <w:szCs w:val="24"/>
+          <w14:shadow w14:blurRad="38100" w14:dist="22860" w14:dir="5400000" w14:sx="100000" w14:sy="100000" w14:kx="0" w14:ky="0" w14:algn="tl">
+            <w14:srgbClr w14:val="000000">
+              <w14:alpha w14:val="70000"/>
+            </w14:srgbClr>
+          </w14:shadow>
+          <w14:textOutline w14:w="10160" w14:cap="flat" w14:cmpd="sng" w14:algn="ctr">
+            <w14:solidFill>
+              <w14:schemeClr w14:val="accent5"/>
+            </w14:solidFill>
+            <w14:prstDash w14:val="solid"/>
+            <w14:round/>
+          </w14:textOutline>
+          <w14:textFill>
+            <w14:solidFill>
+              <w14:srgbClr w14:val="FFFFFF"/>
+            </w14:solidFill>
+          </w14:textFill>
+        </w:rPr>
+        <w:t>不确定性问题</w:t>
+      </w:r>
+      <w:r>
+        <w:rPr>
+          <w:rFonts w:ascii="Arial" w:eastAsia="宋体" w:hAnsi="Arial" w:cs="Arial"/>
+          <w:color w:val="404040"/>
+          <w:kern w:val="0"/>
+          <w:sz w:val="24"/>
+          <w:szCs w:val="24"/>
+        </w:rPr>
+        <w:t>。</w:t>
+      </w:r>
+      <w:r>
+        <w:rPr>
+          <w:rFonts w:ascii="Arial" w:eastAsia="宋体" w:hAnsi="Arial" w:cs="Arial"/>
+          <w:color w:val="404040"/>
+          <w:kern w:val="0"/>
+          <w:sz w:val="24"/>
+          <w:szCs w:val="24"/>
+        </w:rPr>
+        <w:t xml:space="preserve">Lockfile </w:t>
+      </w:r>
+      <w:r>
+        <w:rPr>
+          <w:rFonts w:ascii="Arial" w:eastAsia="宋体" w:hAnsi="Arial" w:cs="Arial"/>
+          <w:color w:val="404040"/>
+          <w:kern w:val="0"/>
+          <w:sz w:val="24"/>
+          <w:szCs w:val="24"/>
+        </w:rPr>
+        <w:t>文件把安装的软件包版本锁定在某个特定版本，并保证</w:t>
+      </w:r>
+      <w:r>
+        <w:rPr>
+          <w:rFonts w:ascii="Arial" w:eastAsia="宋体" w:hAnsi="Arial" w:cs="Arial"/>
+          <w:color w:val="404040"/>
+          <w:kern w:val="0"/>
+          <w:sz w:val="24"/>
+          <w:szCs w:val="24"/>
+        </w:rPr>
+        <w:t> </w:t>
+      </w:r>
+      <w:r>
+        <w:rPr>
+          <w:rFonts w:ascii="Consolas" w:eastAsia="宋体" w:hAnsi="Consolas" w:cs="宋体"/>
+          <w:color w:val="C7254E"/>
+          <w:kern w:val="0"/>
+          <w:sz w:val="22"/>
+          <w:shd w:val="clear" w:color="auto" w:fill="F9F2F4"/>
+        </w:rPr>
+        <w:t>node_modules</w:t>
+      </w:r>
+      <w:r>
+        <w:rPr>
+          <w:rFonts w:ascii="Arial" w:eastAsia="宋体" w:hAnsi="Arial" w:cs="Arial"/>
+          <w:color w:val="404040"/>
+          <w:kern w:val="0"/>
+          <w:sz w:val="24"/>
+          <w:szCs w:val="24"/>
+        </w:rPr>
+        <w:t> </w:t>
+      </w:r>
+      <w:r>
+        <w:rPr>
+          <w:rFonts w:ascii="Arial" w:eastAsia="宋体" w:hAnsi="Arial" w:cs="Arial"/>
+          <w:color w:val="404040"/>
+          <w:kern w:val="0"/>
+          <w:sz w:val="24"/>
+          <w:szCs w:val="24"/>
+        </w:rPr>
+        <w:t>目录在所有机器上的安装结果都是相同的。</w:t>
+      </w:r>
+      <w:r>
+        <w:rPr>
+          <w:rFonts w:ascii="Arial" w:eastAsia="宋体" w:hAnsi="Arial" w:cs="Arial"/>
+          <w:color w:val="404040"/>
+          <w:kern w:val="0"/>
+          <w:sz w:val="24"/>
+          <w:szCs w:val="24"/>
+        </w:rPr>
+        <w:t xml:space="preserve">Lockfile </w:t>
+      </w:r>
+      <w:r>
+        <w:rPr>
+          <w:rFonts w:ascii="Arial" w:eastAsia="宋体" w:hAnsi="Arial" w:cs="Arial"/>
+          <w:color w:val="404040"/>
+          <w:kern w:val="0"/>
+          <w:sz w:val="24"/>
+          <w:szCs w:val="24"/>
+        </w:rPr>
+        <w:t>还使用简洁的有序键名的格式，保证了每次的文件变化最小化，进行代码审查也更为简单。</w:t>
+      </w:r>
+    </w:p>
+    <w:p>
+      <w:pPr>
+        <w:widowControl/>
+        <w:shd w:val="clear" w:color="auto" w:fill="FFFFFF"/>
+        <w:spacing w:before="450" w:after="450"/>
+        <w:jc w:val="left"/>
+        <w:rPr>
+          <w:rFonts w:ascii="Arial" w:eastAsia="宋体" w:hAnsi="Arial" w:cs="Arial"/>
+          <w:color w:val="404040"/>
+          <w:kern w:val="0"/>
+          <w:sz w:val="24"/>
+          <w:szCs w:val="24"/>
+        </w:rPr>
+      </w:pPr>
+      <w:r>
+        <w:rPr>
+          <w:rFonts w:ascii="Arial" w:eastAsia="宋体" w:hAnsi="Arial" w:cs="Arial"/>
+          <w:color w:val="404040"/>
+          <w:kern w:val="0"/>
+          <w:sz w:val="24"/>
+          <w:szCs w:val="24"/>
+        </w:rPr>
+        <w:t>安装过程分为以下三个步骤：</w:t>
+      </w:r>
+    </w:p>
+    <w:p>
+      <w:pPr>
+        <w:widowControl/>
+        <w:numPr>
+          <w:ilvl w:val="0"/>
+          <w:numId w:val="10"/>
+        </w:numPr>
+        <w:shd w:val="clear" w:color="auto" w:fill="FFFFFF"/>
+        <w:spacing w:before="100" w:beforeAutospacing="1" w:after="100" w:afterAutospacing="1"/>
+        <w:jc w:val="left"/>
+        <w:rPr>
+          <w:rFonts w:ascii="Arial" w:eastAsia="宋体" w:hAnsi="Arial" w:cs="Arial"/>
+          <w:color w:val="404040"/>
+          <w:kern w:val="0"/>
+          <w:sz w:val="24"/>
+          <w:szCs w:val="24"/>
+        </w:rPr>
+      </w:pPr>
+      <w:r>
+        <w:rPr>
+          <w:rFonts w:ascii="Arial" w:eastAsia="宋体" w:hAnsi="Arial" w:cs="Arial"/>
+          <w:b/>
+          <w:bCs/>
+          <w:color w:val="404040"/>
+          <w:kern w:val="0"/>
+          <w:sz w:val="24"/>
+          <w:szCs w:val="24"/>
+        </w:rPr>
+        <w:t>处理：</w:t>
+      </w:r>
+      <w:r>
+        <w:rPr>
+          <w:rFonts w:ascii="Arial" w:eastAsia="宋体" w:hAnsi="Arial" w:cs="Arial"/>
+          <w:color w:val="404040"/>
+          <w:kern w:val="0"/>
+          <w:sz w:val="24"/>
+          <w:szCs w:val="24"/>
+        </w:rPr>
+        <w:t> </w:t>
+      </w:r>
+      <w:r>
+        <w:rPr>
+          <w:rFonts w:ascii="Consolas" w:eastAsia="宋体" w:hAnsi="Consolas" w:cs="宋体"/>
+          <w:color w:val="C7254E"/>
+          <w:kern w:val="0"/>
+          <w:sz w:val="22"/>
+          <w:shd w:val="clear" w:color="auto" w:fill="F9F2F4"/>
+        </w:rPr>
+        <w:t>Yarn</w:t>
+      </w:r>
+      <w:r>
+        <w:rPr>
+          <w:rFonts w:ascii="Arial" w:eastAsia="宋体" w:hAnsi="Arial" w:cs="Arial"/>
+          <w:color w:val="404040"/>
+          <w:kern w:val="0"/>
+          <w:sz w:val="24"/>
+          <w:szCs w:val="24"/>
+        </w:rPr>
+        <w:t> </w:t>
+      </w:r>
+      <w:r>
+        <w:rPr>
+          <w:rFonts w:ascii="Arial" w:eastAsia="宋体" w:hAnsi="Arial" w:cs="Arial"/>
+          <w:color w:val="404040"/>
+          <w:kern w:val="0"/>
+          <w:sz w:val="24"/>
+          <w:szCs w:val="24"/>
+        </w:rPr>
+        <w:t>通过向代码仓库发送请求，并递归查找每个依赖项，从而解决依赖关系。</w:t>
+      </w:r>
+    </w:p>
+    <w:p>
+      <w:pPr>
+        <w:widowControl/>
+        <w:numPr>
+          <w:ilvl w:val="0"/>
+          <w:numId w:val="10"/>
+        </w:numPr>
+        <w:shd w:val="clear" w:color="auto" w:fill="FFFFFF"/>
+        <w:spacing w:before="100" w:beforeAutospacing="1" w:after="100" w:afterAutospacing="1"/>
+        <w:jc w:val="left"/>
+        <w:rPr>
+          <w:rFonts w:ascii="Arial" w:eastAsia="宋体" w:hAnsi="Arial" w:cs="Arial"/>
+          <w:color w:val="404040"/>
+          <w:kern w:val="0"/>
+          <w:sz w:val="24"/>
+          <w:szCs w:val="24"/>
+        </w:rPr>
+      </w:pPr>
+      <w:r>
+        <w:rPr>
+          <w:rFonts w:ascii="Arial" w:eastAsia="宋体" w:hAnsi="Arial" w:cs="Arial"/>
+          <w:b/>
+          <w:bCs/>
+          <w:color w:val="404040"/>
+          <w:kern w:val="0"/>
+          <w:sz w:val="24"/>
+          <w:szCs w:val="24"/>
+        </w:rPr>
+        <w:t>抓取：</w:t>
+      </w:r>
+      <w:r>
+        <w:rPr>
+          <w:rFonts w:ascii="Arial" w:eastAsia="宋体" w:hAnsi="Arial" w:cs="Arial"/>
+          <w:color w:val="404040"/>
+          <w:kern w:val="0"/>
+          <w:sz w:val="24"/>
+          <w:szCs w:val="24"/>
+        </w:rPr>
+        <w:t> </w:t>
+      </w:r>
+      <w:r>
+        <w:rPr>
+          <w:rFonts w:ascii="Arial" w:eastAsia="宋体" w:hAnsi="Arial" w:cs="Arial"/>
+          <w:color w:val="404040"/>
+          <w:kern w:val="0"/>
+          <w:sz w:val="24"/>
+          <w:szCs w:val="24"/>
+        </w:rPr>
+        <w:t>接下来，</w:t>
+      </w:r>
+      <w:r>
+        <w:rPr>
+          <w:rFonts w:ascii="Consolas" w:eastAsia="宋体" w:hAnsi="Consolas" w:cs="宋体"/>
+          <w:color w:val="C7254E"/>
+          <w:kern w:val="0"/>
+          <w:sz w:val="22"/>
+          <w:shd w:val="clear" w:color="auto" w:fill="F9F2F4"/>
+        </w:rPr>
+        <w:t>Yarn</w:t>
+      </w:r>
+      <w:r>
+        <w:rPr>
+          <w:rFonts w:ascii="Arial" w:eastAsia="宋体" w:hAnsi="Arial" w:cs="Arial"/>
+          <w:color w:val="404040"/>
+          <w:kern w:val="0"/>
+          <w:sz w:val="24"/>
+          <w:szCs w:val="24"/>
+        </w:rPr>
+        <w:t> </w:t>
+      </w:r>
+      <w:r>
+        <w:rPr>
+          <w:rFonts w:ascii="Arial" w:eastAsia="宋体" w:hAnsi="Arial" w:cs="Arial"/>
+          <w:color w:val="404040"/>
+          <w:kern w:val="0"/>
+          <w:sz w:val="24"/>
+          <w:szCs w:val="24"/>
+        </w:rPr>
+        <w:t>会查找全局的缓存目录，检查所需的软件包是否已被下载。如果没有，</w:t>
+      </w:r>
+      <w:r>
+        <w:rPr>
+          <w:rFonts w:ascii="Arial" w:eastAsia="宋体" w:hAnsi="Arial" w:cs="Arial"/>
+          <w:color w:val="404040"/>
+          <w:kern w:val="0"/>
+          <w:sz w:val="24"/>
+          <w:szCs w:val="24"/>
+        </w:rPr>
+        <w:t xml:space="preserve">Yarn </w:t>
+      </w:r>
+      <w:r>
+        <w:rPr>
+          <w:rFonts w:ascii="Arial" w:eastAsia="宋体" w:hAnsi="Arial" w:cs="Arial"/>
+          <w:color w:val="404040"/>
+          <w:kern w:val="0"/>
+          <w:sz w:val="24"/>
+          <w:szCs w:val="24"/>
+        </w:rPr>
+        <w:t>会抓取对应的压缩包，并放置在全局的缓存目录中，因此</w:t>
+      </w:r>
+      <w:r>
+        <w:rPr>
+          <w:rFonts w:ascii="Arial" w:eastAsia="宋体" w:hAnsi="Arial" w:cs="Arial"/>
+          <w:color w:val="404040"/>
+          <w:kern w:val="0"/>
+          <w:sz w:val="24"/>
+          <w:szCs w:val="24"/>
+        </w:rPr>
+        <w:t> </w:t>
+      </w:r>
+      <w:r>
+        <w:rPr>
+          <w:rFonts w:ascii="Consolas" w:eastAsia="宋体" w:hAnsi="Consolas" w:cs="宋体"/>
+          <w:color w:val="C7254E"/>
+          <w:kern w:val="0"/>
+          <w:sz w:val="22"/>
+          <w:shd w:val="clear" w:color="auto" w:fill="F9F2F4"/>
+        </w:rPr>
+        <w:t>Yarn</w:t>
+      </w:r>
+      <w:r>
+        <w:rPr>
+          <w:rFonts w:ascii="Arial" w:eastAsia="宋体" w:hAnsi="Arial" w:cs="Arial"/>
+          <w:color w:val="404040"/>
+          <w:kern w:val="0"/>
+          <w:sz w:val="24"/>
+          <w:szCs w:val="24"/>
+        </w:rPr>
+        <w:t> </w:t>
+      </w:r>
+      <w:r>
+        <w:rPr>
+          <w:rFonts w:ascii="Arial" w:eastAsia="宋体" w:hAnsi="Arial" w:cs="Arial"/>
+          <w:color w:val="404040"/>
+          <w:kern w:val="0"/>
+          <w:sz w:val="24"/>
+          <w:szCs w:val="24"/>
+        </w:rPr>
+        <w:t>支持离线安装，同一个安装包不需要下载多次。依赖</w:t>
+      </w:r>
+      <w:r>
+        <w:rPr>
+          <w:rFonts w:ascii="Arial" w:eastAsia="宋体" w:hAnsi="Arial" w:cs="Arial"/>
+          <w:color w:val="404040"/>
+          <w:kern w:val="0"/>
+          <w:sz w:val="24"/>
+          <w:szCs w:val="24"/>
+        </w:rPr>
+        <w:lastRenderedPageBreak/>
+        <w:t>也可以通过</w:t>
+      </w:r>
+      <w:r>
+        <w:rPr>
+          <w:rFonts w:ascii="Arial" w:eastAsia="宋体" w:hAnsi="Arial" w:cs="Arial"/>
+          <w:color w:val="404040"/>
+          <w:kern w:val="0"/>
+          <w:sz w:val="24"/>
+          <w:szCs w:val="24"/>
+        </w:rPr>
+        <w:t xml:space="preserve"> tarball </w:t>
+      </w:r>
+      <w:r>
+        <w:rPr>
+          <w:rFonts w:ascii="Arial" w:eastAsia="宋体" w:hAnsi="Arial" w:cs="Arial"/>
+          <w:color w:val="404040"/>
+          <w:kern w:val="0"/>
+          <w:sz w:val="24"/>
+          <w:szCs w:val="24"/>
+        </w:rPr>
+        <w:t>的压缩形式放置在源码控制系统中，以支持完整的离线安装。</w:t>
+      </w:r>
+    </w:p>
+    <w:p>
+      <w:pPr>
+        <w:widowControl/>
+        <w:numPr>
+          <w:ilvl w:val="0"/>
+          <w:numId w:val="10"/>
+        </w:numPr>
+        <w:shd w:val="clear" w:color="auto" w:fill="FFFFFF"/>
+        <w:spacing w:before="100" w:beforeAutospacing="1" w:after="100" w:afterAutospacing="1"/>
+        <w:jc w:val="left"/>
+        <w:rPr>
+          <w:rFonts w:ascii="Arial" w:eastAsia="宋体" w:hAnsi="Arial" w:cs="Arial"/>
+          <w:color w:val="404040"/>
+          <w:kern w:val="0"/>
+          <w:sz w:val="24"/>
+          <w:szCs w:val="24"/>
+        </w:rPr>
+      </w:pPr>
+      <w:r>
+        <w:rPr>
+          <w:rFonts w:ascii="Arial" w:eastAsia="宋体" w:hAnsi="Arial" w:cs="Arial"/>
+          <w:b/>
+          <w:bCs/>
+          <w:color w:val="404040"/>
+          <w:kern w:val="0"/>
+          <w:sz w:val="24"/>
+          <w:szCs w:val="24"/>
+        </w:rPr>
+        <w:t>生成：</w:t>
+      </w:r>
+      <w:r>
+        <w:rPr>
+          <w:rFonts w:ascii="Arial" w:eastAsia="宋体" w:hAnsi="Arial" w:cs="Arial"/>
+          <w:color w:val="404040"/>
+          <w:kern w:val="0"/>
+          <w:sz w:val="24"/>
+          <w:szCs w:val="24"/>
+        </w:rPr>
+        <w:t> </w:t>
+      </w:r>
+      <w:r>
+        <w:rPr>
+          <w:rFonts w:ascii="Arial" w:eastAsia="宋体" w:hAnsi="Arial" w:cs="Arial"/>
+          <w:color w:val="404040"/>
+          <w:kern w:val="0"/>
+          <w:sz w:val="24"/>
+          <w:szCs w:val="24"/>
+        </w:rPr>
+        <w:t>最后，</w:t>
+      </w:r>
+      <w:r>
+        <w:rPr>
+          <w:rFonts w:ascii="Consolas" w:eastAsia="宋体" w:hAnsi="Consolas" w:cs="宋体"/>
+          <w:color w:val="C7254E"/>
+          <w:kern w:val="0"/>
+          <w:sz w:val="22"/>
+          <w:shd w:val="clear" w:color="auto" w:fill="F9F2F4"/>
+        </w:rPr>
+        <w:t>Yarn</w:t>
+      </w:r>
+      <w:r>
+        <w:rPr>
+          <w:rFonts w:ascii="Arial" w:eastAsia="宋体" w:hAnsi="Arial" w:cs="Arial"/>
+          <w:color w:val="404040"/>
+          <w:kern w:val="0"/>
+          <w:sz w:val="24"/>
+          <w:szCs w:val="24"/>
+        </w:rPr>
+        <w:t> </w:t>
+      </w:r>
+      <w:r>
+        <w:rPr>
+          <w:rFonts w:ascii="Arial" w:eastAsia="宋体" w:hAnsi="Arial" w:cs="Arial"/>
+          <w:color w:val="404040"/>
+          <w:kern w:val="0"/>
+          <w:sz w:val="24"/>
+          <w:szCs w:val="24"/>
+        </w:rPr>
+        <w:t>从全局缓存中把需要用到的所有文件复制到本地的</w:t>
+      </w:r>
+      <w:r>
+        <w:rPr>
+          <w:rFonts w:ascii="Arial" w:eastAsia="宋体" w:hAnsi="Arial" w:cs="Arial"/>
+          <w:color w:val="404040"/>
+          <w:kern w:val="0"/>
+          <w:sz w:val="24"/>
+          <w:szCs w:val="24"/>
+        </w:rPr>
+        <w:t> </w:t>
+      </w:r>
+      <w:r>
+        <w:rPr>
+          <w:rFonts w:ascii="Consolas" w:eastAsia="宋体" w:hAnsi="Consolas" w:cs="宋体"/>
+          <w:color w:val="C7254E"/>
+          <w:kern w:val="0"/>
+          <w:sz w:val="22"/>
+          <w:shd w:val="clear" w:color="auto" w:fill="F9F2F4"/>
+        </w:rPr>
+        <w:t>node_modules</w:t>
+      </w:r>
+      <w:r>
+        <w:rPr>
+          <w:rFonts w:ascii="Arial" w:eastAsia="宋体" w:hAnsi="Arial" w:cs="Arial"/>
+          <w:color w:val="404040"/>
+          <w:kern w:val="0"/>
+          <w:sz w:val="24"/>
+          <w:szCs w:val="24"/>
+        </w:rPr>
+        <w:t> </w:t>
+      </w:r>
+      <w:r>
+        <w:rPr>
+          <w:rFonts w:ascii="Arial" w:eastAsia="宋体" w:hAnsi="Arial" w:cs="Arial"/>
+          <w:color w:val="404040"/>
+          <w:kern w:val="0"/>
+          <w:sz w:val="24"/>
+          <w:szCs w:val="24"/>
+        </w:rPr>
+        <w:t>目录中。</w:t>
+      </w:r>
+    </w:p>
+    <w:p>
+      <w:pPr>
+        <w:widowControl/>
+        <w:shd w:val="clear" w:color="auto" w:fill="FFFFFF"/>
+        <w:spacing w:before="450" w:after="450"/>
+        <w:jc w:val="left"/>
+        <w:rPr>
+          <w:rFonts w:ascii="Arial" w:eastAsia="宋体" w:hAnsi="Arial" w:cs="Arial"/>
+          <w:color w:val="404040"/>
+          <w:kern w:val="0"/>
+          <w:sz w:val="24"/>
+          <w:szCs w:val="24"/>
+        </w:rPr>
+      </w:pPr>
+      <w:r>
+        <w:rPr>
+          <w:rFonts w:ascii="Arial" w:eastAsia="宋体" w:hAnsi="Arial" w:cs="Arial"/>
+          <w:color w:val="404040"/>
+          <w:kern w:val="0"/>
+          <w:sz w:val="24"/>
+          <w:szCs w:val="24"/>
+        </w:rPr>
+        <w:t>通过清晰地细分这些步骤，以及确定性的算法支持，使得</w:t>
+      </w:r>
+      <w:r>
+        <w:rPr>
+          <w:rFonts w:ascii="Arial" w:eastAsia="宋体" w:hAnsi="Arial" w:cs="Arial"/>
+          <w:color w:val="404040"/>
+          <w:kern w:val="0"/>
+          <w:sz w:val="24"/>
+          <w:szCs w:val="24"/>
+        </w:rPr>
+        <w:t> </w:t>
+      </w:r>
+      <w:r>
+        <w:rPr>
+          <w:rFonts w:ascii="Consolas" w:eastAsia="宋体" w:hAnsi="Consolas" w:cs="宋体"/>
+          <w:color w:val="C7254E"/>
+          <w:kern w:val="0"/>
+          <w:sz w:val="22"/>
+          <w:shd w:val="clear" w:color="auto" w:fill="F9F2F4"/>
+        </w:rPr>
+        <w:t>Yarn</w:t>
+      </w:r>
+      <w:r>
+        <w:rPr>
+          <w:rFonts w:ascii="Arial" w:eastAsia="宋体" w:hAnsi="Arial" w:cs="Arial"/>
+          <w:color w:val="404040"/>
+          <w:kern w:val="0"/>
+          <w:sz w:val="24"/>
+          <w:szCs w:val="24"/>
+        </w:rPr>
+        <w:t> </w:t>
+      </w:r>
+      <w:r>
+        <w:rPr>
+          <w:rFonts w:ascii="Arial" w:eastAsia="宋体" w:hAnsi="Arial" w:cs="Arial"/>
+          <w:color w:val="404040"/>
+          <w:kern w:val="0"/>
+          <w:sz w:val="24"/>
+          <w:szCs w:val="24"/>
+        </w:rPr>
+        <w:t>支持并行操作，从而最大化地利用资源，并加速安装进程。在一些</w:t>
+      </w:r>
+      <w:r>
+        <w:rPr>
+          <w:rFonts w:ascii="Arial" w:eastAsia="宋体" w:hAnsi="Arial" w:cs="Arial"/>
+          <w:color w:val="404040"/>
+          <w:kern w:val="0"/>
+          <w:sz w:val="24"/>
+          <w:szCs w:val="24"/>
+        </w:rPr>
+        <w:t xml:space="preserve"> Facebook </w:t>
+      </w:r>
+      <w:r>
+        <w:rPr>
+          <w:rFonts w:ascii="Arial" w:eastAsia="宋体" w:hAnsi="Arial" w:cs="Arial"/>
+          <w:color w:val="404040"/>
+          <w:kern w:val="0"/>
+          <w:sz w:val="24"/>
+          <w:szCs w:val="24"/>
+        </w:rPr>
+        <w:t>的项目上，</w:t>
+      </w:r>
+      <w:r>
+        <w:rPr>
+          <w:rFonts w:ascii="Consolas" w:eastAsia="宋体" w:hAnsi="Consolas" w:cs="宋体"/>
+          <w:color w:val="C7254E"/>
+          <w:kern w:val="0"/>
+          <w:sz w:val="22"/>
+          <w:shd w:val="clear" w:color="auto" w:fill="F9F2F4"/>
+        </w:rPr>
+        <w:t>Yarn</w:t>
+      </w:r>
+      <w:r>
+        <w:rPr>
+          <w:rFonts w:ascii="Arial" w:eastAsia="宋体" w:hAnsi="Arial" w:cs="Arial"/>
+          <w:color w:val="404040"/>
+          <w:kern w:val="0"/>
+          <w:sz w:val="24"/>
+          <w:szCs w:val="24"/>
+        </w:rPr>
+        <w:t> </w:t>
+      </w:r>
+      <w:r>
+        <w:rPr>
+          <w:rFonts w:ascii="Arial" w:eastAsia="宋体" w:hAnsi="Arial" w:cs="Arial"/>
+          <w:color w:val="404040"/>
+          <w:kern w:val="0"/>
+          <w:sz w:val="24"/>
+          <w:szCs w:val="24"/>
+        </w:rPr>
+        <w:t>甚至可以把安装过程降低一个数量级，从几分钟到只需几秒钟。</w:t>
+      </w:r>
+      <w:r>
+        <w:rPr>
+          <w:rFonts w:ascii="Consolas" w:eastAsia="宋体" w:hAnsi="Consolas" w:cs="宋体"/>
+          <w:color w:val="C7254E"/>
+          <w:kern w:val="0"/>
+          <w:sz w:val="22"/>
+          <w:shd w:val="clear" w:color="auto" w:fill="F9F2F4"/>
+        </w:rPr>
+        <w:t>Yarn</w:t>
+      </w:r>
+      <w:r>
+        <w:rPr>
+          <w:rFonts w:ascii="Arial" w:eastAsia="宋体" w:hAnsi="Arial" w:cs="Arial"/>
+          <w:color w:val="404040"/>
+          <w:kern w:val="0"/>
+          <w:sz w:val="24"/>
+          <w:szCs w:val="24"/>
+        </w:rPr>
+        <w:t> </w:t>
+      </w:r>
+      <w:r>
+        <w:rPr>
+          <w:rFonts w:ascii="Arial" w:eastAsia="宋体" w:hAnsi="Arial" w:cs="Arial"/>
+          <w:color w:val="404040"/>
+          <w:kern w:val="0"/>
+          <w:sz w:val="24"/>
+          <w:szCs w:val="24"/>
+        </w:rPr>
+        <w:t>还使用了互斥锁，以确保多个</w:t>
+      </w:r>
+      <w:r>
+        <w:rPr>
+          <w:rFonts w:ascii="Arial" w:eastAsia="宋体" w:hAnsi="Arial" w:cs="Arial"/>
+          <w:color w:val="404040"/>
+          <w:kern w:val="0"/>
+          <w:sz w:val="24"/>
+          <w:szCs w:val="24"/>
+        </w:rPr>
+        <w:t xml:space="preserve"> CLI </w:t>
+      </w:r>
+      <w:r>
+        <w:rPr>
+          <w:rFonts w:ascii="Arial" w:eastAsia="宋体" w:hAnsi="Arial" w:cs="Arial"/>
+          <w:color w:val="404040"/>
+          <w:kern w:val="0"/>
+          <w:sz w:val="24"/>
+          <w:szCs w:val="24"/>
+        </w:rPr>
+        <w:t>实例同时运行时不会互相冲突与影响。</w:t>
+      </w:r>
+    </w:p>
+    <w:p>
+      <w:pPr>
+        <w:widowControl/>
+        <w:shd w:val="clear" w:color="auto" w:fill="FFFFFF"/>
+        <w:spacing w:before="450" w:after="450"/>
+        <w:jc w:val="left"/>
+        <w:rPr>
+          <w:rFonts w:ascii="Arial" w:eastAsia="宋体" w:hAnsi="Arial" w:cs="Arial"/>
+          <w:color w:val="404040"/>
+          <w:kern w:val="0"/>
+          <w:sz w:val="24"/>
+          <w:szCs w:val="24"/>
+        </w:rPr>
+      </w:pPr>
+      <w:r>
+        <w:rPr>
+          <w:rFonts w:ascii="Arial" w:eastAsia="宋体" w:hAnsi="Arial" w:cs="Arial"/>
+          <w:color w:val="404040"/>
+          <w:kern w:val="0"/>
+          <w:sz w:val="24"/>
+          <w:szCs w:val="24"/>
+        </w:rPr>
+        <w:t>纵观整个过程，</w:t>
+      </w:r>
+      <w:r>
+        <w:rPr>
+          <w:rFonts w:ascii="Consolas" w:eastAsia="宋体" w:hAnsi="Consolas" w:cs="宋体"/>
+          <w:color w:val="C7254E"/>
+          <w:kern w:val="0"/>
+          <w:sz w:val="22"/>
+          <w:shd w:val="clear" w:color="auto" w:fill="F9F2F4"/>
+        </w:rPr>
+        <w:t>Yarn</w:t>
+      </w:r>
+      <w:r>
+        <w:rPr>
+          <w:rFonts w:ascii="Arial" w:eastAsia="宋体" w:hAnsi="Arial" w:cs="Arial"/>
+          <w:color w:val="404040"/>
+          <w:kern w:val="0"/>
+          <w:sz w:val="24"/>
+          <w:szCs w:val="24"/>
+        </w:rPr>
+        <w:t> </w:t>
+      </w:r>
+      <w:r>
+        <w:rPr>
+          <w:rFonts w:ascii="Arial" w:eastAsia="宋体" w:hAnsi="Arial" w:cs="Arial"/>
+          <w:color w:val="404040"/>
+          <w:kern w:val="0"/>
+          <w:sz w:val="24"/>
+          <w:szCs w:val="24"/>
+        </w:rPr>
+        <w:t>对于软件包安装加上了严格的限制。你可以对哪个生命周期脚本作用于哪个软件包进行控制。软件包的</w:t>
+      </w:r>
+      <w:r>
+        <w:rPr>
+          <w:rFonts w:ascii="Arial" w:eastAsia="宋体" w:hAnsi="Arial" w:cs="Arial"/>
+          <w:color w:val="404040"/>
+          <w:kern w:val="0"/>
+          <w:sz w:val="24"/>
+          <w:szCs w:val="24"/>
+        </w:rPr>
+        <w:t xml:space="preserve"> checksum </w:t>
+      </w:r>
+      <w:r>
+        <w:rPr>
+          <w:rFonts w:ascii="Arial" w:eastAsia="宋体" w:hAnsi="Arial" w:cs="Arial"/>
+          <w:color w:val="404040"/>
+          <w:kern w:val="0"/>
+          <w:sz w:val="24"/>
+          <w:szCs w:val="24"/>
+        </w:rPr>
+        <w:t>也会存储在</w:t>
+      </w:r>
+      <w:r>
+        <w:rPr>
+          <w:rFonts w:ascii="Arial" w:eastAsia="宋体" w:hAnsi="Arial" w:cs="Arial"/>
+          <w:color w:val="404040"/>
+          <w:kern w:val="0"/>
+          <w:sz w:val="24"/>
+          <w:szCs w:val="24"/>
+        </w:rPr>
+        <w:t xml:space="preserve"> lockfile </w:t>
+      </w:r>
+      <w:r>
+        <w:rPr>
+          <w:rFonts w:ascii="Arial" w:eastAsia="宋体" w:hAnsi="Arial" w:cs="Arial"/>
+          <w:color w:val="404040"/>
+          <w:kern w:val="0"/>
+          <w:sz w:val="24"/>
+          <w:szCs w:val="24"/>
+        </w:rPr>
+        <w:t>中，以确保每一次安装都可以得到同一个包。</w:t>
+      </w:r>
+    </w:p>
+    <w:p>
+      <w:bookmarkStart w:id="0" w:name="_GoBack"/>
+      <w:bookmarkEnd w:id="0"/>
+    </w:p>
     <w:sectPr>
       <w:pgSz w:w="11906" w:h="16838"/>
       <w:pgMar w:top="1440" w:right="1800" w:bottom="1440" w:left="1800" w:header="851" w:footer="992" w:gutter="0"/>
@@ -30967,6 +32364,119 @@
     </w:lvl>
   </w:abstractNum>
   <w:abstractNum w:abstractNumId="3" w15:restartNumberingAfterBreak="0">
+    <w:nsid w:val="366504A6"/>
+    <w:multiLevelType w:val="multilevel"/>
+    <w:tmpl w:val="F788D7D0"/>
+    <w:lvl w:ilvl="0">
+      <w:start w:val="1"/>
+      <w:numFmt w:val="decimal"/>
+      <w:lvlText w:val="%1."/>
+      <w:lvlJc w:val="left"/>
+      <w:pPr>
+        <w:tabs>
+          <w:tab w:val="num" w:pos="720"/>
+        </w:tabs>
+        <w:ind w:left="720" w:hanging="360"/>
+      </w:pPr>
+    </w:lvl>
+    <w:lvl w:ilvl="1" w:tentative="1">
+      <w:start w:val="1"/>
+      <w:numFmt w:val="decimal"/>
+      <w:lvlText w:val="%2."/>
+      <w:lvlJc w:val="left"/>
+      <w:pPr>
+        <w:tabs>
+          <w:tab w:val="num" w:pos="1440"/>
+        </w:tabs>
+        <w:ind w:left="1440" w:hanging="360"/>
+      </w:pPr>
+    </w:lvl>
+    <w:lvl w:ilvl="2" w:tentative="1">
+      <w:start w:val="1"/>
+      <w:numFmt w:val="decimal"/>
+      <w:lvlText w:val="%3."/>
+      <w:lvlJc w:val="left"/>
+      <w:pPr>
+        <w:tabs>
+          <w:tab w:val="num" w:pos="2160"/>
+        </w:tabs>
+        <w:ind w:left="2160" w:hanging="360"/>
+      </w:pPr>
+    </w:lvl>
+    <w:lvl w:ilvl="3" w:tentative="1">
+      <w:start w:val="1"/>
+      <w:numFmt w:val="decimal"/>
+      <w:lvlText w:val="%4."/>
+      <w:lvlJc w:val="left"/>
+      <w:pPr>
+        <w:tabs>
+          <w:tab w:val="num" w:pos="2880"/>
+        </w:tabs>
+        <w:ind w:left="2880" w:hanging="360"/>
+      </w:pPr>
+    </w:lvl>
+    <w:lvl w:ilvl="4" w:tentative="1">
+      <w:start w:val="1"/>
+      <w:numFmt w:val="decimal"/>
+      <w:lvlText w:val="%5."/>
+      <w:lvlJc w:val="left"/>
+      <w:pPr>
+        <w:tabs>
+          <w:tab w:val="num" w:pos="3600"/>
+        </w:tabs>
+        <w:ind w:left="3600" w:hanging="360"/>
+      </w:pPr>
+    </w:lvl>
+    <w:lvl w:ilvl="5" w:tentative="1">
+      <w:start w:val="1"/>
+      <w:numFmt w:val="decimal"/>
+      <w:lvlText w:val="%6."/>
+      <w:lvlJc w:val="left"/>
+      <w:pPr>
+        <w:tabs>
+          <w:tab w:val="num" w:pos="4320"/>
+        </w:tabs>
+        <w:ind w:left="4320" w:hanging="360"/>
+      </w:pPr>
+    </w:lvl>
+    <w:lvl w:ilvl="6" w:tentative="1">
+      <w:start w:val="1"/>
+      <w:numFmt w:val="decimal"/>
+      <w:lvlText w:val="%7."/>
+      <w:lvlJc w:val="left"/>
+      <w:pPr>
+        <w:tabs>
+          <w:tab w:val="num" w:pos="5040"/>
+        </w:tabs>
+        <w:ind w:left="5040" w:hanging="360"/>
+      </w:pPr>
+    </w:lvl>
+    <w:lvl w:ilvl="7" w:tentative="1">
+      <w:start w:val="1"/>
+      <w:numFmt w:val="decimal"/>
+      <w:lvlText w:val="%8."/>
+      <w:lvlJc w:val="left"/>
+      <w:pPr>
+        <w:tabs>
+          <w:tab w:val="num" w:pos="5760"/>
+        </w:tabs>
+        <w:ind w:left="5760" w:hanging="360"/>
+      </w:pPr>
+    </w:lvl>
+    <w:lvl w:ilvl="8" w:tentative="1">
+      <w:start w:val="1"/>
+      <w:numFmt w:val="decimal"/>
+      <w:lvlText w:val="%9."/>
+      <w:lvlJc w:val="left"/>
+      <w:pPr>
+        <w:tabs>
+          <w:tab w:val="num" w:pos="6480"/>
+        </w:tabs>
+        <w:ind w:left="6480" w:hanging="360"/>
+      </w:pPr>
+    </w:lvl>
+  </w:abstractNum>
+  <w:abstractNum w:abstractNumId="4" w15:restartNumberingAfterBreak="0">
     <w:nsid w:val="3EEC1879"/>
     <w:multiLevelType w:val="multilevel"/>
     <w:tmpl w:val="280249F8"/>
@@ -31115,7 +32625,7 @@
       </w:rPr>
     </w:lvl>
   </w:abstractNum>
-  <w:abstractNum w:abstractNumId="4" w15:restartNumberingAfterBreak="0">
+  <w:abstractNum w:abstractNumId="5" w15:restartNumberingAfterBreak="0">
     <w:nsid w:val="5C3E6F79"/>
     <w:multiLevelType w:val="multilevel"/>
     <w:tmpl w:val="7BDE9568"/>
@@ -31264,7 +32774,124 @@
       </w:rPr>
     </w:lvl>
   </w:abstractNum>
-  <w:abstractNum w:abstractNumId="5" w15:restartNumberingAfterBreak="0">
+  <w:abstractNum w:abstractNumId="6" w15:restartNumberingAfterBreak="0">
+    <w:nsid w:val="6273309C"/>
+    <w:multiLevelType w:val="multilevel"/>
+    <w:tmpl w:val="147C30C4"/>
+    <w:lvl w:ilvl="0">
+      <w:start w:val="1"/>
+      <w:numFmt w:val="decimal"/>
+      <w:lvlText w:val="%1."/>
+      <w:lvlJc w:val="left"/>
+      <w:pPr>
+        <w:tabs>
+          <w:tab w:val="num" w:pos="720"/>
+        </w:tabs>
+        <w:ind w:left="720" w:hanging="360"/>
+      </w:pPr>
+    </w:lvl>
+    <w:lvl w:ilvl="1">
+      <w:start w:val="1"/>
+      <w:numFmt w:val="bullet"/>
+      <w:lvlText w:val="o"/>
+      <w:lvlJc w:val="left"/>
+      <w:pPr>
+        <w:tabs>
+          <w:tab w:val="num" w:pos="1440"/>
+        </w:tabs>
+        <w:ind w:left="1440" w:hanging="360"/>
+      </w:pPr>
+      <w:rPr>
+        <w:rFonts w:ascii="Courier New" w:hAnsi="Courier New" w:hint="default"/>
+        <w:sz w:val="20"/>
+      </w:rPr>
+    </w:lvl>
+    <w:lvl w:ilvl="2" w:tentative="1">
+      <w:start w:val="1"/>
+      <w:numFmt w:val="decimal"/>
+      <w:lvlText w:val="%3."/>
+      <w:lvlJc w:val="left"/>
+      <w:pPr>
+        <w:tabs>
+          <w:tab w:val="num" w:pos="2160"/>
+        </w:tabs>
+        <w:ind w:left="2160" w:hanging="360"/>
+      </w:pPr>
+    </w:lvl>
+    <w:lvl w:ilvl="3" w:tentative="1">
+      <w:start w:val="1"/>
+      <w:numFmt w:val="decimal"/>
+      <w:lvlText w:val="%4."/>
+      <w:lvlJc w:val="left"/>
+      <w:pPr>
+        <w:tabs>
+          <w:tab w:val="num" w:pos="2880"/>
+        </w:tabs>
+        <w:ind w:left="2880" w:hanging="360"/>
+      </w:pPr>
+    </w:lvl>
+    <w:lvl w:ilvl="4" w:tentative="1">
+      <w:start w:val="1"/>
+      <w:numFmt w:val="decimal"/>
+      <w:lvlText w:val="%5."/>
+      <w:lvlJc w:val="left"/>
+      <w:pPr>
+        <w:tabs>
+          <w:tab w:val="num" w:pos="3600"/>
+        </w:tabs>
+        <w:ind w:left="3600" w:hanging="360"/>
+      </w:pPr>
+    </w:lvl>
+    <w:lvl w:ilvl="5" w:tentative="1">
+      <w:start w:val="1"/>
+      <w:numFmt w:val="decimal"/>
+      <w:lvlText w:val="%6."/>
+      <w:lvlJc w:val="left"/>
+      <w:pPr>
+        <w:tabs>
+          <w:tab w:val="num" w:pos="4320"/>
+        </w:tabs>
+        <w:ind w:left="4320" w:hanging="360"/>
+      </w:pPr>
+    </w:lvl>
+    <w:lvl w:ilvl="6" w:tentative="1">
+      <w:start w:val="1"/>
+      <w:numFmt w:val="decimal"/>
+      <w:lvlText w:val="%7."/>
+      <w:lvlJc w:val="left"/>
+      <w:pPr>
+        <w:tabs>
+          <w:tab w:val="num" w:pos="5040"/>
+        </w:tabs>
+        <w:ind w:left="5040" w:hanging="360"/>
+      </w:pPr>
+    </w:lvl>
+    <w:lvl w:ilvl="7" w:tentative="1">
+      <w:start w:val="1"/>
+      <w:numFmt w:val="decimal"/>
+      <w:lvlText w:val="%8."/>
+      <w:lvlJc w:val="left"/>
+      <w:pPr>
+        <w:tabs>
+          <w:tab w:val="num" w:pos="5760"/>
+        </w:tabs>
+        <w:ind w:left="5760" w:hanging="360"/>
+      </w:pPr>
+    </w:lvl>
+    <w:lvl w:ilvl="8" w:tentative="1">
+      <w:start w:val="1"/>
+      <w:numFmt w:val="decimal"/>
+      <w:lvlText w:val="%9."/>
+      <w:lvlJc w:val="left"/>
+      <w:pPr>
+        <w:tabs>
+          <w:tab w:val="num" w:pos="6480"/>
+        </w:tabs>
+        <w:ind w:left="6480" w:hanging="360"/>
+      </w:pPr>
+    </w:lvl>
+  </w:abstractNum>
+  <w:abstractNum w:abstractNumId="7" w15:restartNumberingAfterBreak="0">
     <w:nsid w:val="65B75AA3"/>
     <w:multiLevelType w:val="multilevel"/>
     <w:tmpl w:val="EFA2A0C4"/>
@@ -31414,10 +33041,10 @@
     </w:lvl>
   </w:abstractNum>
   <w:num w:numId="1">
-    <w:abstractNumId w:val="4"/>
+    <w:abstractNumId w:val="5"/>
   </w:num>
   <w:num w:numId="2">
-    <w:abstractNumId w:val="3"/>
+    <w:abstractNumId w:val="4"/>
   </w:num>
   <w:num w:numId="3">
     <w:abstractNumId w:val="2"/>
@@ -31426,10 +33053,42 @@
     <w:abstractNumId w:val="0"/>
   </w:num>
   <w:num w:numId="5">
-    <w:abstractNumId w:val="5"/>
+    <w:abstractNumId w:val="7"/>
   </w:num>
   <w:num w:numId="6">
     <w:abstractNumId w:val="1"/>
+  </w:num>
+  <w:num w:numId="7">
+    <w:abstractNumId w:val="6"/>
+  </w:num>
+  <w:num w:numId="8">
+    <w:abstractNumId w:val="6"/>
+    <w:lvlOverride w:ilvl="1">
+      <w:lvl w:ilvl="1">
+        <w:numFmt w:val="decimal"/>
+        <w:lvlText w:val="%2."/>
+        <w:lvlJc w:val="left"/>
+      </w:lvl>
+    </w:lvlOverride>
+  </w:num>
+  <w:num w:numId="9">
+    <w:abstractNumId w:val="6"/>
+    <w:lvlOverride w:ilvl="1">
+      <w:lvl w:ilvl="1">
+        <w:numFmt w:val="decimal"/>
+        <w:lvlText w:val="%2."/>
+        <w:lvlJc w:val="left"/>
+        <w:pPr>
+          <w:tabs>
+            <w:tab w:val="num" w:pos="1440"/>
+          </w:tabs>
+          <w:ind w:left="1440" w:hanging="360"/>
+        </w:pPr>
+      </w:lvl>
+    </w:lvlOverride>
+  </w:num>
+  <w:num w:numId="10">
+    <w:abstractNumId w:val="3"/>
   </w:num>
 </w:numbering>
 </file>
@@ -32200,6 +33859,41 @@
       <w:szCs w:val="24"/>
     </w:rPr>
   </w:style>
+  <w:style w:type="paragraph" w:styleId="ab">
+    <w:name w:val="Title"/>
+    <w:basedOn w:val="a"/>
+    <w:next w:val="a"/>
+    <w:link w:val="ac"/>
+    <w:uiPriority w:val="10"/>
+    <w:qFormat/>
+    <w:rsid w:val="00DE15A7"/>
+    <w:pPr>
+      <w:spacing w:before="240" w:after="60"/>
+      <w:jc w:val="center"/>
+      <w:outlineLvl w:val="0"/>
+    </w:pPr>
+    <w:rPr>
+      <w:rFonts w:asciiTheme="majorHAnsi" w:eastAsiaTheme="majorEastAsia" w:hAnsiTheme="majorHAnsi" w:cstheme="majorBidi"/>
+      <w:b/>
+      <w:bCs/>
+      <w:sz w:val="32"/>
+      <w:szCs w:val="32"/>
+    </w:rPr>
+  </w:style>
+  <w:style w:type="character" w:customStyle="1" w:styleId="ac">
+    <w:name w:val="标题 字符"/>
+    <w:basedOn w:val="a0"/>
+    <w:link w:val="ab"/>
+    <w:uiPriority w:val="10"/>
+    <w:rsid w:val="00DE15A7"/>
+    <w:rPr>
+      <w:rFonts w:asciiTheme="majorHAnsi" w:eastAsiaTheme="majorEastAsia" w:hAnsiTheme="majorHAnsi" w:cstheme="majorBidi"/>
+      <w:b/>
+      <w:bCs/>
+      <w:sz w:val="32"/>
+      <w:szCs w:val="32"/>
+    </w:rPr>
+  </w:style>
 </w:styles>
 </file>
 

</xml_diff>